<commit_message>
marked paper and notes to paper added
</commit_message>
<xml_diff>
--- a/Links.docx
+++ b/Links.docx
@@ -37,6 +37,14 @@
         </w:rPr>
         <w:t>Building a CNN: CIFAR10</w:t>
       </w:r>
+      <w:r>
+        <w:rPr>
+          <w:lang w:val="en-US"/>
+        </w:rPr>
+        <w:t>:</w:t>
+      </w:r>
+      <w:bookmarkStart w:id="0" w:name="_GoBack"/>
+      <w:bookmarkEnd w:id="0"/>
     </w:p>
     <w:p>
       <w:pPr>
@@ -98,6 +106,12 @@
         </w:rPr>
         <w:t>Lung cancer detection and classification with 3D-CNN</w:t>
       </w:r>
+      <w:r>
+        <w:rPr>
+          <w:lang w:val="en-US"/>
+        </w:rPr>
+        <w:t>:</w:t>
+      </w:r>
     </w:p>
     <w:p>
       <w:pPr>
@@ -131,8 +145,90 @@
           <w:lang w:val="en-US"/>
         </w:rPr>
       </w:pPr>
-      <w:bookmarkStart w:id="0" w:name="_GoBack"/>
-      <w:bookmarkEnd w:id="0"/>
+      <w:r>
+        <w:rPr>
+          <w:lang w:val="en-US"/>
+        </w:rPr>
+        <w:t>U-Net: CNN’s for biomedical Image Segmentation</w:t>
+      </w:r>
+      <w:r>
+        <w:rPr>
+          <w:lang w:val="en-US"/>
+        </w:rPr>
+        <w:t>:</w:t>
+      </w:r>
+    </w:p>
+    <w:p>
+      <w:pPr>
+        <w:spacing w:after="0"/>
+        <w:rPr>
+          <w:lang w:val="en-US"/>
+        </w:rPr>
+      </w:pPr>
+      <w:hyperlink r:id="rId7" w:history="1">
+        <w:r>
+          <w:rPr>
+            <w:rStyle w:val="Hyperlink"/>
+            <w:lang w:val="en-US"/>
+          </w:rPr>
+          <w:t>https://lmb.informatik.uni-freiburg.de/people/ronneber/u-net/</w:t>
+        </w:r>
+      </w:hyperlink>
+    </w:p>
+    <w:p>
+      <w:pPr>
+        <w:spacing w:after="0"/>
+        <w:rPr>
+          <w:lang w:val="en-US"/>
+        </w:rPr>
+      </w:pPr>
+    </w:p>
+    <w:p>
+      <w:pPr>
+        <w:spacing w:after="0"/>
+        <w:rPr>
+          <w:lang w:val="en-US"/>
+        </w:rPr>
+      </w:pPr>
+      <w:r>
+        <w:rPr>
+          <w:lang w:val="en-US"/>
+        </w:rPr>
+        <w:t>CNN for crowd density estimation:</w:t>
+      </w:r>
+    </w:p>
+    <w:p>
+      <w:pPr>
+        <w:spacing w:after="0"/>
+        <w:rPr>
+          <w:lang w:val="en-US"/>
+        </w:rPr>
+      </w:pPr>
+      <w:hyperlink r:id="rId8" w:history="1">
+        <w:r>
+          <w:rPr>
+            <w:rStyle w:val="Hyperlink"/>
+            <w:lang w:val="en-US"/>
+          </w:rPr>
+          <w:t>https://arxiv.org/pdf/1707.01202.pdf</w:t>
+        </w:r>
+      </w:hyperlink>
+    </w:p>
+    <w:p>
+      <w:pPr>
+        <w:spacing w:after="0"/>
+        <w:rPr>
+          <w:lang w:val="en-US"/>
+        </w:rPr>
+      </w:pPr>
+    </w:p>
+    <w:p>
+      <w:pPr>
+        <w:spacing w:after="0"/>
+        <w:rPr>
+          <w:lang w:val="en-US"/>
+        </w:rPr>
+      </w:pPr>
     </w:p>
     <w:sectPr>
       <w:pgSz w:w="11906" w:h="16838"/>

</xml_diff>